<commit_message>
premiere ebauche du modele avec foret aléatoire
</commit_message>
<xml_diff>
--- a/Doc1.docx
+++ b/Doc1.docx
@@ -10,7 +10,12 @@
     <w:p/>
     <w:p>
       <w:r>
-        <w:t xml:space="preserve">Les forêts aléatoires permettent de gérer un grand jeu de données. Les forêts aléatoires ne prennent pas en compte l’ordre chronologique mais le modèle peut trouver des lag patterns. Avec les données temporelles ont </w:t>
+        <w:t xml:space="preserve">Les forêts aléatoires permettent de gérer un grand jeu de données. Les forêts aléatoires ne prennent pas en compte l’ordre chronologique mais le modèle peut trouver des lag patterns. </w:t>
+      </w:r>
+    </w:p>
+    <w:p>
+      <w:r>
+        <w:t xml:space="preserve">Avec les données temporelles ont </w:t>
       </w:r>
       <w:r>
         <w:t>va créer trois colonnes de décalage :</w:t>
@@ -108,11 +113,9 @@
       <w:r>
         <w:t xml:space="preserve">On va chercher à prédire IQA (une variable catégorielle à 6 modalités calculé avec les 6 facteurs de pollutions et classés selon sa </w:t>
       </w:r>
-      <w:proofErr w:type="gramStart"/>
-      <w:r>
-        <w:t>valeur  dans</w:t>
-      </w:r>
-      <w:proofErr w:type="gramEnd"/>
+      <w:r>
+        <w:t>valeur dans</w:t>
+      </w:r>
       <w:r>
         <w:t> :</w:t>
       </w:r>
@@ -204,6 +207,9 @@
     <w:p/>
     <w:p>
       <w:r>
+        <w:rPr>
+          <w:noProof/>
+        </w:rPr>
         <w:drawing>
           <wp:inline distT="0" distB="0" distL="0" distR="0" wp14:anchorId="0A1E7B32" wp14:editId="28BB2289">
             <wp:extent cx="3797300" cy="1473200"/>
@@ -266,6 +272,9 @@
     </w:p>
     <w:p>
       <w:r>
+        <w:rPr>
+          <w:noProof/>
+        </w:rPr>
         <w:drawing>
           <wp:inline distT="0" distB="0" distL="0" distR="0" wp14:anchorId="14B41731" wp14:editId="04CB062F">
             <wp:extent cx="5756910" cy="1182370"/>
@@ -332,6 +341,9 @@
     </w:p>
     <w:p>
       <w:r>
+        <w:rPr>
+          <w:noProof/>
+        </w:rPr>
         <w:drawing>
           <wp:inline distT="0" distB="0" distL="0" distR="0" wp14:anchorId="2E1C6783" wp14:editId="5821AC83">
             <wp:extent cx="5756910" cy="1182370"/>
@@ -391,16 +403,32 @@
       </w:r>
       <w:proofErr w:type="spellEnd"/>
       <w:r>
-        <w:t xml:space="preserve"> = </w:t>
+        <w:t xml:space="preserve"> </w:t>
+      </w:r>
+      <w:r>
+        <w:t>=</w:t>
+      </w:r>
+      <w:r>
+        <w:t xml:space="preserve"> </w:t>
       </w:r>
       <w:r>
         <w:t>0.3336492</w:t>
       </w:r>
       <w:r>
-        <w:t xml:space="preserve"> =&gt; BIZARRE</w:t>
-      </w:r>
-    </w:p>
-    <w:p/>
+        <w:t xml:space="preserve"> =&gt; </w:t>
+      </w:r>
+      <w:r>
+        <w:t xml:space="preserve">courant, cela peut vouloir dire qu’il faut revoir </w:t>
+      </w:r>
+      <w:proofErr w:type="gramStart"/>
+      <w:r>
+        <w:t>les poids choisi</w:t>
+      </w:r>
+      <w:proofErr w:type="gramEnd"/>
+      <w:r>
+        <w:t>, les rentrer à la main, changer de mode de définition des poids…</w:t>
+      </w:r>
+    </w:p>
     <w:p/>
     <w:p>
       <w:r>
@@ -421,6 +449,205 @@
         <w:t>.</w:t>
       </w:r>
     </w:p>
+    <w:p/>
+    <w:p>
+      <w:r>
+        <w:t>Matrice de confusion</w:t>
+      </w:r>
+    </w:p>
+    <w:p/>
+    <w:p>
+      <w:r>
+        <w:rPr>
+          <w:noProof/>
+        </w:rPr>
+        <w:drawing>
+          <wp:inline distT="0" distB="0" distL="0" distR="0" wp14:anchorId="3942B878" wp14:editId="4DC820BA">
+            <wp:extent cx="2542674" cy="1472074"/>
+            <wp:effectExtent l="0" t="0" r="0" b="1270"/>
+            <wp:docPr id="724211158" name="Image 1" descr="Une image contenant texte, reçu, Police, capture d’écran&#10;&#10;Description générée automatiquement"/>
+            <wp:cNvGraphicFramePr>
+              <a:graphicFrameLocks xmlns:a="http://schemas.openxmlformats.org/drawingml/2006/main" noChangeAspect="1"/>
+            </wp:cNvGraphicFramePr>
+            <a:graphic xmlns:a="http://schemas.openxmlformats.org/drawingml/2006/main">
+              <a:graphicData uri="http://schemas.openxmlformats.org/drawingml/2006/picture">
+                <pic:pic xmlns:pic="http://schemas.openxmlformats.org/drawingml/2006/picture">
+                  <pic:nvPicPr>
+                    <pic:cNvPr id="724211158" name="Image 1" descr="Une image contenant texte, reçu, Police, capture d’écran&#10;&#10;Description générée automatiquement"/>
+                    <pic:cNvPicPr/>
+                  </pic:nvPicPr>
+                  <pic:blipFill>
+                    <a:blip r:embed="rId8"/>
+                    <a:stretch>
+                      <a:fillRect/>
+                    </a:stretch>
+                  </pic:blipFill>
+                  <pic:spPr>
+                    <a:xfrm>
+                      <a:off x="0" y="0"/>
+                      <a:ext cx="2546828" cy="1474479"/>
+                    </a:xfrm>
+                    <a:prstGeom prst="rect">
+                      <a:avLst/>
+                    </a:prstGeom>
+                  </pic:spPr>
+                </pic:pic>
+              </a:graphicData>
+            </a:graphic>
+          </wp:inline>
+        </w:drawing>
+      </w:r>
+    </w:p>
+    <w:p/>
+    <w:p>
+      <w:r>
+        <w:t>66.6 % des données sont bien prédites</w:t>
+      </w:r>
+    </w:p>
+    <w:p>
+      <w:r>
+        <w:t xml:space="preserve">Kappa </w:t>
+      </w:r>
+      <w:r>
+        <w:sym w:font="Wingdings" w:char="F0E0"/>
+      </w:r>
+      <w:r>
+        <w:t xml:space="preserve"> accord modéré entre les valeurs observées et les valeurs prédites</w:t>
+      </w:r>
+    </w:p>
+    <w:p>
+      <w:r>
+        <w:t xml:space="preserve">Test de </w:t>
+      </w:r>
+      <w:proofErr w:type="spellStart"/>
+      <w:r>
+        <w:t>McNemar</w:t>
+      </w:r>
+      <w:proofErr w:type="spellEnd"/>
+      <w:r>
+        <w:t xml:space="preserve"> : p-value &lt; 2.2e-16, suggérant que le modèle </w:t>
+      </w:r>
+      <w:proofErr w:type="gramStart"/>
+      <w:r>
+        <w:t>fait</w:t>
+      </w:r>
+      <w:proofErr w:type="gramEnd"/>
+      <w:r>
+        <w:t xml:space="preserve"> des erreurs systématiques dans certaines catégories (probablement dû </w:t>
+      </w:r>
+      <w:r>
+        <w:t>au</w:t>
+      </w:r>
+      <w:r>
+        <w:t xml:space="preserve"> déséquilibre de classe)</w:t>
+      </w:r>
+    </w:p>
+    <w:p/>
+    <w:p>
+      <w:pPr>
+        <w:pStyle w:val="Paragraphedeliste"/>
+        <w:numPr>
+          <w:ilvl w:val="0"/>
+          <w:numId w:val="1"/>
+        </w:numPr>
+      </w:pPr>
+      <w:r>
+        <w:t xml:space="preserve">Sensibilité : combien de valeurs réelles sont bien classées </w:t>
+      </w:r>
+    </w:p>
+    <w:p>
+      <w:pPr>
+        <w:pStyle w:val="Paragraphedeliste"/>
+        <w:numPr>
+          <w:ilvl w:val="0"/>
+          <w:numId w:val="1"/>
+        </w:numPr>
+      </w:pPr>
+      <w:r>
+        <w:t>Spécificité : combien de valeurs réelles ne sont pas mal classées</w:t>
+      </w:r>
+    </w:p>
+    <w:p>
+      <w:pPr>
+        <w:pStyle w:val="Paragraphedeliste"/>
+        <w:numPr>
+          <w:ilvl w:val="0"/>
+          <w:numId w:val="1"/>
+        </w:numPr>
+      </w:pPr>
+      <w:r>
+        <w:t xml:space="preserve">PPV : combien de </w:t>
+      </w:r>
+      <w:r>
+        <w:t>prédictions positives sont bonnes</w:t>
+      </w:r>
+    </w:p>
+    <w:p>
+      <w:pPr>
+        <w:pStyle w:val="Paragraphedeliste"/>
+        <w:numPr>
+          <w:ilvl w:val="0"/>
+          <w:numId w:val="1"/>
+        </w:numPr>
+      </w:pPr>
+      <w:r>
+        <w:t xml:space="preserve">NPV : </w:t>
+      </w:r>
+      <w:r>
+        <w:t>parmi toutes les prédictions négatives du modèle, quelle proportion est réellement correcte</w:t>
+      </w:r>
+    </w:p>
+    <w:p/>
+    <w:p>
+      <w:r>
+        <w:t>Pour « bon » NPV = 0.97 donc 97% des valeurs que le modèle n’as pas prédit comme « bon » appartenait bien à une autre classe.</w:t>
+      </w:r>
+    </w:p>
+    <w:p/>
+    <w:p/>
+    <w:p>
+      <w:r>
+        <w:lastRenderedPageBreak/>
+        <w:drawing>
+          <wp:inline distT="0" distB="0" distL="0" distR="0" wp14:anchorId="5D6F897A" wp14:editId="277480EF">
+            <wp:extent cx="5756910" cy="3296285"/>
+            <wp:effectExtent l="0" t="0" r="0" b="5715"/>
+            <wp:docPr id="2119682861" name="Image 1"/>
+            <wp:cNvGraphicFramePr>
+              <a:graphicFrameLocks xmlns:a="http://schemas.openxmlformats.org/drawingml/2006/main" noChangeAspect="1"/>
+            </wp:cNvGraphicFramePr>
+            <a:graphic xmlns:a="http://schemas.openxmlformats.org/drawingml/2006/main">
+              <a:graphicData uri="http://schemas.openxmlformats.org/drawingml/2006/picture">
+                <pic:pic xmlns:pic="http://schemas.openxmlformats.org/drawingml/2006/picture">
+                  <pic:nvPicPr>
+                    <pic:cNvPr id="2119682861" name=""/>
+                    <pic:cNvPicPr/>
+                  </pic:nvPicPr>
+                  <pic:blipFill>
+                    <a:blip r:embed="rId9"/>
+                    <a:stretch>
+                      <a:fillRect/>
+                    </a:stretch>
+                  </pic:blipFill>
+                  <pic:spPr>
+                    <a:xfrm>
+                      <a:off x="0" y="0"/>
+                      <a:ext cx="5756910" cy="3296285"/>
+                    </a:xfrm>
+                    <a:prstGeom prst="rect">
+                      <a:avLst/>
+                    </a:prstGeom>
+                  </pic:spPr>
+                </pic:pic>
+              </a:graphicData>
+            </a:graphic>
+          </wp:inline>
+        </w:drawing>
+      </w:r>
+    </w:p>
+    <w:p/>
+    <w:p/>
+    <w:p/>
     <w:sectPr>
       <w:pgSz w:w="11900" w:h="16840"/>
       <w:pgMar w:top="1417" w:right="1417" w:bottom="1417" w:left="1417" w:header="708" w:footer="708" w:gutter="0"/>

</xml_diff>